<commit_message>
Updated abstract and intro with research questions
</commit_message>
<xml_diff>
--- a/Calibration.docx
+++ b/Calibration.docx
@@ -49,13 +49,31 @@
         <w:t xml:space="preserve">Ecosystem services (ES) are the benefits humans receive from nature.  In recent years </w:t>
       </w:r>
       <w:r>
-        <w:t xml:space="preserve">payment schemes have been devised to incentivize land owners to manage their lands in ways that will promote the conservation and restoration of ecosystem services.  Of interest to land and water managers are </w:t>
-      </w:r>
-      <w:r>
-        <w:t>the critical</w:t>
-      </w:r>
-      <w:r>
-        <w:t xml:space="preserve"> areas in a watershed that can best help improve water quality.  In this way, ecosystem services can be targeted to those most critical areas.  Since field studies are resource intensive, models are used to locate Critical Source Areas (CSAs).  Recent research has shown that using an </w:t>
+        <w:t xml:space="preserve">payment schemes have been devised to incentivize land owners to manage their lands in ways that will promote the conservation and restoration of ecosystem services.  </w:t>
+      </w:r>
+      <w:r>
+        <w:t>In order to ensure land and water managers devote funds effectively they need to know the locations of critical areas which should be targeted</w:t>
+      </w:r>
+      <w:r>
+        <w:t xml:space="preserve">.  </w:t>
+      </w:r>
+      <w:r>
+        <w:t>M</w:t>
+      </w:r>
+      <w:r>
+        <w:t xml:space="preserve">odels are used to locate </w:t>
+      </w:r>
+      <w:r>
+        <w:t xml:space="preserve">these </w:t>
+      </w:r>
+      <w:r>
+        <w:t>Critical Source Areas (CSAs)</w:t>
+      </w:r>
+      <w:r>
+        <w:t>, however there are many models available, and each have different algorithms</w:t>
+      </w:r>
+      <w:r>
+        <w:t xml:space="preserve">.  Recent research has shown that using an </w:t>
       </w:r>
       <w:proofErr w:type="spellStart"/>
       <w:r>
@@ -63,10 +81,34 @@
       </w:r>
       <w:proofErr w:type="spellEnd"/>
       <w:r>
-        <w:t xml:space="preserve"> watershed model reveals the same CSAs as a lumped calibrated model.   However, this study was done with a single gage.  We hypothesize that multi-site c</w:t>
-      </w:r>
-      <w:r>
-        <w:t xml:space="preserve">alibration will significantly alter the final lumped model calibration, and will alter the location of CSA’s throughout the watershed.  </w:t>
+        <w:t xml:space="preserve"> watershed model reveals the same CSAs as a lumped calibrated model</w:t>
+      </w:r>
+      <w:r>
+        <w:t xml:space="preserve">, but that different models </w:t>
+      </w:r>
+      <w:r>
+        <w:t xml:space="preserve">calibrated at a single gage </w:t>
+      </w:r>
+      <w:r>
+        <w:t>reveal slightly different CSAs</w:t>
+      </w:r>
+      <w:r>
+        <w:t xml:space="preserve">.   </w:t>
+      </w:r>
+      <w:r>
+        <w:t xml:space="preserve">Since the location of CSAs is inherently spatial, we </w:t>
+      </w:r>
+      <w:r>
+        <w:t>hypothesize that multi-site c</w:t>
+      </w:r>
+      <w:r>
+        <w:t xml:space="preserve">alibration will significantly alter the final lumped model calibration, and will </w:t>
+      </w:r>
+      <w:r>
+        <w:t xml:space="preserve">therefore also </w:t>
+      </w:r>
+      <w:r>
+        <w:t xml:space="preserve">alter the location of CSA’s throughout the watershed.  </w:t>
       </w:r>
       <w:r>
         <w:t>We use t</w:t>
@@ -91,6 +133,17 @@
       </w:r>
       <w:r>
         <w:t xml:space="preserve"> consists of forest, agriculture, and urban land uses.  It is highly managed and therefore data rich.  The second basin, Yamhill, is dominated by forest and agricultural lands.  It has some detailed flow monitoring, but water quality monitoring is sparse in comparison.  </w:t>
+      </w:r>
+      <w:r>
+        <w:t xml:space="preserve">We compare the </w:t>
+      </w:r>
+      <w:proofErr w:type="spellStart"/>
+      <w:r>
+        <w:t>uncalibrated</w:t>
+      </w:r>
+      <w:proofErr w:type="spellEnd"/>
+      <w:r>
+        <w:t xml:space="preserve"> CSA’s for each basin with their calibrated locations.  We then compare how the calibrated results for the Tualatin with one gages compares to the results of calibrating the Tualatin with multiple gages.  </w:t>
       </w:r>
     </w:p>
     <w:p>
@@ -137,13 +190,13 @@
         <w:t xml:space="preserve">researchers are exploring </w:t>
       </w:r>
       <w:r>
-        <w:t xml:space="preserve">innovative solutions such as </w:t>
-      </w:r>
-      <w:r>
-        <w:t xml:space="preserve">the </w:t>
-      </w:r>
-      <w:r>
-        <w:t xml:space="preserve">payment for ecosystem services (PES) approach (Farley and </w:t>
+        <w:t>innovative solutions such as</w:t>
+      </w:r>
+      <w:r>
+        <w:t xml:space="preserve"> providing payments to landowners who manage their lands using sustainable methods.  This approach is termed the Payment for Ecosystem S</w:t>
+      </w:r>
+      <w:r>
+        <w:t xml:space="preserve">ervices (PES) approach (Farley and </w:t>
       </w:r>
       <w:proofErr w:type="spellStart"/>
       <w:r>
@@ -160,7 +213,13 @@
         <w:t xml:space="preserve"> (ODEQ)</w:t>
       </w:r>
       <w:r>
-        <w:t xml:space="preserve"> developed a payment scheme to enable Clean Water Services (CWS), the owner of wastewater treatment facilities in the Tualatin basin, to offset thermal loads by planting trees instead of constructing a refrigeration unit for cooling </w:t>
+        <w:t xml:space="preserve"> developed a payment scheme to enable Clean Water Services (CWS), the owner of wastewater treatment facilities in the Tualatin basin, to offset thermal loads by planting trees instead of constructing a refrigeration unit </w:t>
+      </w:r>
+      <w:r>
+        <w:t>to cool</w:t>
+      </w:r>
+      <w:r>
+        <w:t xml:space="preserve"> </w:t>
       </w:r>
       <w:r>
         <w:t>water</w:t>
@@ -183,13 +242,10 @@
         <w:t xml:space="preserve">2004 </w:t>
       </w:r>
       <w:r>
-        <w:t>and is</w:t>
-      </w:r>
-      <w:r>
-        <w:t xml:space="preserve"> develop</w:t>
-      </w:r>
-      <w:r>
-        <w:t>ing</w:t>
+        <w:t xml:space="preserve">and </w:t>
+      </w:r>
+      <w:r>
+        <w:t>has developed</w:t>
       </w:r>
       <w:r>
         <w:t xml:space="preserve"> a water quality trading program to help improve water quality throughout the Willamette River watershed.  </w:t>
@@ -209,6 +265,9 @@
         <w:t xml:space="preserve"> greatest improvement to water quality</w:t>
       </w:r>
       <w:r>
+        <w:t>,</w:t>
+      </w:r>
+      <w:r>
         <w:t xml:space="preserve"> researchers use both field studies and models</w:t>
       </w:r>
       <w:r>
@@ -235,7 +294,19 @@
       </w:r>
       <w:proofErr w:type="spellEnd"/>
       <w:r>
-        <w:t xml:space="preserve"> 1995).  While the report discusses the need for further field scale studies to validate the model, and mentions funding for future work, the results of that project were inconclusive and ultimately went unpublished (personal communications).  </w:t>
+        <w:t xml:space="preserve"> 1995).  While the report discusses the need for further field scal</w:t>
+      </w:r>
+      <w:r>
+        <w:t>e studies to validate the model</w:t>
+      </w:r>
+      <w:r>
+        <w:t xml:space="preserve"> and mentions funding for future work, the results of that project were inconclusive and ultimately </w:t>
+      </w:r>
+      <w:r>
+        <w:t>went unpublished</w:t>
+      </w:r>
+      <w:r>
+        <w:t xml:space="preserve">.  </w:t>
       </w:r>
       <w:r>
         <w:t xml:space="preserve">Therefore, while there is a lot of uncertainty in modeled results, it is often times the </w:t>
@@ -252,6 +323,7 @@
         <w:spacing w:line="240" w:lineRule="auto"/>
       </w:pPr>
       <w:r>
+        <w:lastRenderedPageBreak/>
         <w:tab/>
         <w:t xml:space="preserve">Given this reality, it is important to understand </w:t>
       </w:r>
@@ -284,30 +356,30 @@
       </w:r>
       <w:proofErr w:type="spellEnd"/>
       <w:r>
-        <w:t xml:space="preserve"> SWAT model to a lumped calibrated SWAT model and found no significant difference between the identification of CSA’s in model output suggesting that in this instance </w:t>
+        <w:t xml:space="preserve"> SWAT model to a lumped calibrated SWAT model and found no significant difference between the identification of CSA’s in model output.  </w:t>
       </w:r>
       <w:proofErr w:type="spellStart"/>
       <w:r>
-        <w:t>uncalibrated</w:t>
+        <w:t>Niraula</w:t>
       </w:r>
       <w:proofErr w:type="spellEnd"/>
       <w:r>
-        <w:t xml:space="preserve"> models are sufficient.  </w:t>
-      </w:r>
-      <w:proofErr w:type="spellStart"/>
-      <w:r>
-        <w:t>Niraula</w:t>
-      </w:r>
-      <w:proofErr w:type="spellEnd"/>
-      <w:r>
-        <w:t xml:space="preserve"> et al (2013) compare a calibrated SWAT model with a calibrated GWLF model and found that due to differences in </w:t>
-      </w:r>
-      <w:r>
-        <w:lastRenderedPageBreak/>
-        <w:t xml:space="preserve">model algorithms, CSAs can vary depending on the model used.  In both of these studies, one gage was used to calibrate the model.  While one gage </w:t>
-      </w:r>
-      <w:r>
-        <w:t>may be sufficient for studies only interested in loading at the mouth of the basin</w:t>
+        <w:t xml:space="preserve"> et al (2013) compare a calibrated SWAT model with a calibrated GWLF model and found that due to differences in model algorithms, CSAs can vary depending on the model used.  </w:t>
+      </w:r>
+      <w:r>
+        <w:t xml:space="preserve">These findings are important and suggest that further research must be done to better understand how model choice and calibration affects the location of CSAs.  </w:t>
+      </w:r>
+      <w:r>
+        <w:t xml:space="preserve">In both of these studies, one gage was used to calibrate the model.  While one gage </w:t>
+      </w:r>
+      <w:r>
+        <w:t>may be sufficient for studies interested in loading</w:t>
+      </w:r>
+      <w:r>
+        <w:t>s</w:t>
+      </w:r>
+      <w:r>
+        <w:t xml:space="preserve"> at the mouth of the basin</w:t>
       </w:r>
       <w:r>
         <w:t xml:space="preserve">, </w:t>
@@ -328,7 +400,55 @@
         <w:t xml:space="preserve">one gage.  </w:t>
       </w:r>
       <w:r>
-        <w:t xml:space="preserve">Chiang et al (2012) show that calibration results for total nitrogen improve with the inclusion of multiple gages.   There are very few studies showing the impacts of including multiple gages.    </w:t>
+        <w:t xml:space="preserve">Chiang et al (2012) show that calibration results for total nitrogen improve with the </w:t>
+      </w:r>
+      <w:r>
+        <w:t xml:space="preserve">inclusion of multiple gages, </w:t>
+      </w:r>
+      <w:r>
+        <w:t xml:space="preserve">but </w:t>
+      </w:r>
+      <w:r>
+        <w:t xml:space="preserve">they do not look at how these calibrations change the locations of CSAs.  </w:t>
+      </w:r>
+      <w:r>
+        <w:t xml:space="preserve">In this study we investigate the following </w:t>
+      </w:r>
+      <w:r>
+        <w:t xml:space="preserve">research questions:  1)  Do the locations of CSA’s change when </w:t>
+      </w:r>
+      <w:r>
+        <w:t xml:space="preserve">models of the Yamhill and Tualatin basins </w:t>
+      </w:r>
+      <w:r>
+        <w:t xml:space="preserve">are </w:t>
+      </w:r>
+      <w:r>
+        <w:t>c</w:t>
+      </w:r>
+      <w:r>
+        <w:t>alibrated</w:t>
+      </w:r>
+      <w:r>
+        <w:t xml:space="preserve"> with one gage.  </w:t>
+      </w:r>
+      <w:r>
+        <w:t>2)  Do the locations of CSA’s in the Tualatin change when the model is calibrated using 3 gages, and 3)  If the locations do change, what</w:t>
+      </w:r>
+      <w:r>
+        <w:t xml:space="preserve"> are the spatial patterns of the</w:t>
+      </w:r>
+      <w:r>
+        <w:t>s</w:t>
+      </w:r>
+      <w:r>
+        <w:t>e</w:t>
+      </w:r>
+      <w:r>
+        <w:t xml:space="preserve"> change?</w:t>
+      </w:r>
+      <w:r>
+        <w:t xml:space="preserve"> </w:t>
       </w:r>
     </w:p>
     <w:p>
@@ -1278,7 +1398,11 @@
         <w:t>the Trask River</w:t>
       </w:r>
       <w:r>
-        <w:t xml:space="preserve"> to the upstream portion of the Tualatin.  </w:t>
+        <w:t xml:space="preserve"> to the upstream </w:t>
+      </w:r>
+      <w:r>
+        <w:lastRenderedPageBreak/>
+        <w:t xml:space="preserve">portion of the Tualatin.  </w:t>
       </w:r>
       <w:r>
         <w:t xml:space="preserve">Clean Water Services (CWS) operates four waste-water treatment plants (WWTPs) located along the main stem of the Tualatin River.  The two downstream plants, Durham and Rock Creek, process the majority of effluent, while the two upstream plants, Hillsboro and Forest Grove, maintain reserve capacity for </w:t>
@@ -1308,7 +1432,6 @@
         <w:rPr>
           <w:noProof/>
         </w:rPr>
-        <w:lastRenderedPageBreak/>
         <w:drawing>
           <wp:inline distT="0" distB="0" distL="0" distR="0">
             <wp:extent cx="4572000" cy="4572000"/>
@@ -1330,7 +1453,7 @@
                     <a:blip r:embed="rId7" cstate="print">
                       <a:extLst>
                         <a:ext uri="{28A0092B-C50C-407E-A947-70E740481C1C}">
-                          <a14:useLocalDpi xmlns:a14="http://schemas.microsoft.com/office/drawing/2010/main" xmlns:wps="http://schemas.microsoft.com/office/word/2010/wordprocessingShape" xmlns:wpi="http://schemas.microsoft.com/office/word/2010/wordprocessingInk" xmlns:wpg="http://schemas.microsoft.com/office/word/2010/wordprocessingGroup" xmlns:w14="http://schemas.microsoft.com/office/word/2010/wordml" xmlns:w="http://schemas.openxmlformats.org/wordprocessingml/2006/main" xmlns:w10="urn:schemas-microsoft-com:office:word" xmlns:wp14="http://schemas.microsoft.com/office/word/2010/wordprocessingDrawing" xmlns:v="urn:schemas-microsoft-com:vml" xmlns:o="urn:schemas-microsoft-com:office:office" xmlns:mc="http://schemas.openxmlformats.org/markup-compatibility/2006" xmlns:wpc="http://schemas.microsoft.com/office/word/2010/wordprocessingCanvas" xmlns="" val="0"/>
+                          <a14:useLocalDpi xmlns="" xmlns:wpc="http://schemas.microsoft.com/office/word/2010/wordprocessingCanvas" xmlns:mc="http://schemas.openxmlformats.org/markup-compatibility/2006" xmlns:o="urn:schemas-microsoft-com:office:office" xmlns:v="urn:schemas-microsoft-com:vml" xmlns:wp14="http://schemas.microsoft.com/office/word/2010/wordprocessingDrawing" xmlns:w10="urn:schemas-microsoft-com:office:word" xmlns:w="http://schemas.openxmlformats.org/wordprocessingml/2006/main" xmlns:w14="http://schemas.microsoft.com/office/word/2010/wordml" xmlns:wpg="http://schemas.microsoft.com/office/word/2010/wordprocessingGroup" xmlns:wpi="http://schemas.microsoft.com/office/word/2010/wordprocessingInk" xmlns:wps="http://schemas.microsoft.com/office/word/2010/wordprocessingShape" xmlns:a14="http://schemas.microsoft.com/office/drawing/2010/main" val="0"/>
                         </a:ext>
                       </a:extLst>
                     </a:blip>
@@ -2392,7 +2515,11 @@
               </w:rPr>
             </w:pPr>
             <w:r>
-              <w:t>Yamhill Water Quality Station</w:t>
+              <w:t xml:space="preserve">Yamhill Water Quality </w:t>
+            </w:r>
+            <w:r>
+              <w:lastRenderedPageBreak/>
+              <w:t>Station</w:t>
             </w:r>
           </w:p>
         </w:tc>
@@ -2424,6 +2551,7 @@
                 <w:rFonts w:ascii="Calibri" w:eastAsia="Times New Roman" w:hAnsi="Calibri" w:cs="Times New Roman"/>
                 <w:color w:val="000000"/>
               </w:rPr>
+              <w:lastRenderedPageBreak/>
               <w:t>DEQ</w:t>
             </w:r>
           </w:p>
@@ -2562,11 +2690,7 @@
         <w:t xml:space="preserve"> and Chang 2008).  </w:t>
       </w:r>
       <w:r>
-        <w:t xml:space="preserve">CWS is the designated </w:t>
-      </w:r>
-      <w:r>
-        <w:lastRenderedPageBreak/>
-        <w:t xml:space="preserve">management agency in the basin, and is in charge of monitoring and implementing water quality management plans.  </w:t>
+        <w:t xml:space="preserve">CWS is the designated management agency in the basin, and is in charge of monitoring and implementing water quality management plans.  </w:t>
       </w:r>
       <w:r>
         <w:rPr>
@@ -2708,7 +2832,7 @@
                     <a:blip r:embed="rId8" cstate="print">
                       <a:extLst>
                         <a:ext uri="{28A0092B-C50C-407E-A947-70E740481C1C}">
-                          <a14:useLocalDpi xmlns:a14="http://schemas.microsoft.com/office/drawing/2010/main" xmlns:wps="http://schemas.microsoft.com/office/word/2010/wordprocessingShape" xmlns:wpi="http://schemas.microsoft.com/office/word/2010/wordprocessingInk" xmlns:wpg="http://schemas.microsoft.com/office/word/2010/wordprocessingGroup" xmlns:w14="http://schemas.microsoft.com/office/word/2010/wordml" xmlns:w="http://schemas.openxmlformats.org/wordprocessingml/2006/main" xmlns:w10="urn:schemas-microsoft-com:office:word" xmlns:wp14="http://schemas.microsoft.com/office/word/2010/wordprocessingDrawing" xmlns:v="urn:schemas-microsoft-com:vml" xmlns:o="urn:schemas-microsoft-com:office:office" xmlns:mc="http://schemas.openxmlformats.org/markup-compatibility/2006" xmlns:wpc="http://schemas.microsoft.com/office/word/2010/wordprocessingCanvas" xmlns="" val="0"/>
+                          <a14:useLocalDpi xmlns="" xmlns:wpc="http://schemas.microsoft.com/office/word/2010/wordprocessingCanvas" xmlns:mc="http://schemas.openxmlformats.org/markup-compatibility/2006" xmlns:o="urn:schemas-microsoft-com:office:office" xmlns:v="urn:schemas-microsoft-com:vml" xmlns:wp14="http://schemas.microsoft.com/office/word/2010/wordprocessingDrawing" xmlns:w10="urn:schemas-microsoft-com:office:word" xmlns:w="http://schemas.openxmlformats.org/wordprocessingml/2006/main" xmlns:w14="http://schemas.microsoft.com/office/word/2010/wordml" xmlns:wpg="http://schemas.microsoft.com/office/word/2010/wordprocessingGroup" xmlns:wpi="http://schemas.microsoft.com/office/word/2010/wordprocessingInk" xmlns:wps="http://schemas.microsoft.com/office/word/2010/wordprocessingShape" xmlns:a14="http://schemas.microsoft.com/office/drawing/2010/main" val="0"/>
                         </a:ext>
                       </a:extLst>
                     </a:blip>
@@ -2767,7 +2891,7 @@
                     <a:blip r:embed="rId9" cstate="print">
                       <a:extLst>
                         <a:ext uri="{28A0092B-C50C-407E-A947-70E740481C1C}">
-                          <a14:useLocalDpi xmlns:a14="http://schemas.microsoft.com/office/drawing/2010/main" xmlns:wps="http://schemas.microsoft.com/office/word/2010/wordprocessingShape" xmlns:wpi="http://schemas.microsoft.com/office/word/2010/wordprocessingInk" xmlns:wpg="http://schemas.microsoft.com/office/word/2010/wordprocessingGroup" xmlns:w14="http://schemas.microsoft.com/office/word/2010/wordml" xmlns:w="http://schemas.openxmlformats.org/wordprocessingml/2006/main" xmlns:w10="urn:schemas-microsoft-com:office:word" xmlns:wp14="http://schemas.microsoft.com/office/word/2010/wordprocessingDrawing" xmlns:v="urn:schemas-microsoft-com:vml" xmlns:o="urn:schemas-microsoft-com:office:office" xmlns:mc="http://schemas.openxmlformats.org/markup-compatibility/2006" xmlns:wpc="http://schemas.microsoft.com/office/word/2010/wordprocessingCanvas" xmlns="" val="0"/>
+                          <a14:useLocalDpi xmlns="" xmlns:wpc="http://schemas.microsoft.com/office/word/2010/wordprocessingCanvas" xmlns:mc="http://schemas.openxmlformats.org/markup-compatibility/2006" xmlns:o="urn:schemas-microsoft-com:office:office" xmlns:v="urn:schemas-microsoft-com:vml" xmlns:wp14="http://schemas.microsoft.com/office/word/2010/wordprocessingDrawing" xmlns:w10="urn:schemas-microsoft-com:office:word" xmlns:w="http://schemas.openxmlformats.org/wordprocessingml/2006/main" xmlns:w14="http://schemas.microsoft.com/office/word/2010/wordml" xmlns:wpg="http://schemas.microsoft.com/office/word/2010/wordprocessingGroup" xmlns:wpi="http://schemas.microsoft.com/office/word/2010/wordprocessingInk" xmlns:wps="http://schemas.microsoft.com/office/word/2010/wordprocessingShape" xmlns:a14="http://schemas.microsoft.com/office/drawing/2010/main" val="0"/>
                         </a:ext>
                       </a:extLst>
                     </a:blip>
@@ -2889,11 +3013,7 @@
         <w:t>ure</w:t>
       </w:r>
       <w:r>
-        <w:t xml:space="preserve"> 1).  The two main rivers, North and South Yamhill, flow southeast and northeast, respectively, until they converge and flow east before emptying into the Willamette River.   Elevation in the basin ranges from 1,084 m in the Coast Range to 18 m at the mouth of the Yamhill and has a mean elevation of 217 m.  Soils in the basin have similar provenance to those in the Tualatin.  Annual precipitation ranges from 1,560 to 3,880 mm in high elevations and 560 to 1,710 mm in lower elevations.  Average daily temperatures at high </w:t>
-      </w:r>
-      <w:r>
-        <w:lastRenderedPageBreak/>
-        <w:t xml:space="preserve">elevations range from -14 to 12 degrees in the winter and 7 to 27 degrees in the summer.  Low elevation daily temperatures range from -10 to 15 degrees in the winter and 10 to 30 degrees in the summer.  </w:t>
+        <w:t xml:space="preserve"> 1).  The two main rivers, North and South Yamhill, flow southeast and northeast, respectively, until they converge and flow east before emptying into the Willamette River.   Elevation in the basin ranges from 1,084 m in the Coast Range to 18 m at the mouth of the Yamhill and has a mean elevation of 217 m.  Soils in the basin have similar provenance to those in the Tualatin.  Annual precipitation ranges from 1,560 to 3,880 mm in high elevations and 560 to 1,710 mm in lower elevations.  Average daily temperatures at high elevations range from -14 to 12 degrees in the winter and 7 to 27 degrees in the summer.  Low elevation daily temperatures range from -10 to 15 degrees in the winter and 10 to 30 degrees in the summer.  </w:t>
       </w:r>
     </w:p>
     <w:p>
@@ -4445,6 +4565,7 @@
                 <w:sz w:val="22"/>
                 <w:szCs w:val="22"/>
               </w:rPr>
+              <w:lastRenderedPageBreak/>
               <w:t>TN</w:t>
             </w:r>
           </w:p>
@@ -5832,7 +5953,6 @@
                 <w:sz w:val="22"/>
                 <w:szCs w:val="22"/>
               </w:rPr>
-              <w:lastRenderedPageBreak/>
               <w:t>TSS</w:t>
             </w:r>
           </w:p>
@@ -7433,7 +7553,11 @@
         <w:ind w:firstLine="720"/>
       </w:pPr>
       <w:r>
-        <w:t>SWAT uses the Modified Universal Soil Loss Equation (MUSLE, Williams, 1975) to model sediment transport across the landscape.  The MUSLE uses runoff instead of precipitation as a measure of erosive energy.  Since the majority of field level studies have been done using the USLE, SWAT also provides USLE output for comparison purposes.  The nitrogen mass balance is budgeted into five pools, and two main categories: Mineral N and Organic N.  Mineral N consists of the ammonia and nitrate pools, while organic N consists of the fresh organic N (biomass) and active and stable organic N pools.  The Phosphorus mass balance is budgeted into six pools split between mineral and organic P.  Mineral P consists of the stable, active, and solution pools, while organic P consists of the stable, active, and fresh (biomass) pools</w:t>
+        <w:t xml:space="preserve">SWAT uses the Modified Universal Soil Loss Equation (MUSLE, Williams, 1975) to model sediment transport across the landscape.  The MUSLE uses runoff instead of precipitation as a measure of erosive energy.  Since the majority of field level studies have been done using the USLE, SWAT also </w:t>
+      </w:r>
+      <w:r>
+        <w:lastRenderedPageBreak/>
+        <w:t>provides USLE output for comparison purposes.  The nitrogen mass balance is budgeted into five pools, and two main categories: Mineral N and Organic N.  Mineral N consists of the ammonia and nitrate pools, while organic N consists of the fresh organic N (biomass) and active and stable organic N pools.  The Phosphorus mass balance is budgeted into six pools split between mineral and organic P.  Mineral P consists of the stable, active, and solution pools, while organic P consists of the stable, active, and fresh (biomass) pools</w:t>
       </w:r>
       <w:r>
         <w:t xml:space="preserve"> (</w:t>
@@ -7461,7 +7585,6 @@
         <w:spacing w:line="240" w:lineRule="auto"/>
       </w:pPr>
       <w:r>
-        <w:lastRenderedPageBreak/>
         <w:tab/>
       </w:r>
       <w:r>
@@ -8825,6 +8948,7 @@
         <w:spacing w:line="240" w:lineRule="auto"/>
       </w:pPr>
       <w:r>
+        <w:lastRenderedPageBreak/>
         <w:t xml:space="preserve">It is suggested that </w:t>
       </w:r>
       <m:oMath>
@@ -8892,7 +9016,6 @@
         <w:spacing w:line="240" w:lineRule="auto"/>
       </w:pPr>
       <w:r>
-        <w:lastRenderedPageBreak/>
         <w:tab/>
         <w:t>In order to calibrate a model, it is important to use only those model parameters that have a strong influence on model output.  There are two ways to determine which parameters are sensitive.  A “global” sensitivity analysis can be done by varying multiple parameters concurrently and computing a multiple linear regression function between the parameter and objective function values.  While this captures the full variability of each parameter, the interactions between parameters can obscure the results.  The second way is called “one-at-a-time” sensitivity analysis and involves changing one parameter at a time and measuring the associated change in model output.  This isolates the effect of each parameter but misses information on the interaction between multiple parameters.  This limitation can be alleviated with a proper understanding of the model algorithms, but some feedbacks throughout the system will still be missed.  Since calibrating for flow, sediment and nutrients involves a large set of parameters, we chose to conduct “one-at-a-time” sensitivity analysis.  We used the SWAT-CUP calibration software (</w:t>
       </w:r>
@@ -9027,17 +9150,14 @@
         <w:ind w:firstLine="720"/>
       </w:pPr>
       <w:r>
+        <w:lastRenderedPageBreak/>
         <w:t>There are two main strategies fo</w:t>
       </w:r>
       <w:r>
         <w:t>r determining model parameters:</w:t>
       </w:r>
       <w:r>
-        <w:t xml:space="preserve">  Manual and automated calibration.  A modeler using the manual approach will run the model, and then adjust parameters individually until a good fit to the observed data has been made.  Automated calibration routines vary the model parameters systematically over the course of many model simulation runs and use objective (numeric) criteria to determine which runs are most accurate.  The calibration results for automatic calibrations are sensitive to the objective criteria chosen.  Krause et al. (2003) discuss the common </w:t>
-      </w:r>
-      <w:r>
-        <w:lastRenderedPageBreak/>
-        <w:t>objective criteria used, and how each impacts calibration results.  Whichever method is used, the final parameter set should be representative of the physical characteristics of the basin.  However, due to the spatial and temporal variation in these characteristics, as well as the difficulty in acquiring direct measurements of these parameters, it is difficult to know what the true parameters are (</w:t>
+        <w:t xml:space="preserve">  Manual and automated calibration.  A modeler using the manual approach will run the model, and then adjust parameters individually until a good fit to the observed data has been made.  Automated calibration routines vary the model parameters systematically over the course of many model simulation runs and use objective (numeric) criteria to determine which runs are most accurate.  The calibration results for automatic calibrations are sensitive to the objective criteria chosen.  Krause et al. (2003) discuss the common objective criteria used, and how each impacts calibration results.  Whichever method is used, the final parameter set should be representative of the physical characteristics of the basin.  However, due to the spatial and temporal variation in these characteristics, as well as the difficulty in acquiring direct measurements of these parameters, it is difficult to know what the true parameters are (</w:t>
       </w:r>
       <w:proofErr w:type="spellStart"/>
       <w:r>
@@ -18477,7 +18597,7 @@
                     <a:blip r:embed="rId16" cstate="print">
                       <a:extLst>
                         <a:ext uri="{28A0092B-C50C-407E-A947-70E740481C1C}">
-                          <a14:useLocalDpi xmlns:a14="http://schemas.microsoft.com/office/drawing/2010/main" xmlns:wps="http://schemas.microsoft.com/office/word/2010/wordprocessingShape" xmlns:wpi="http://schemas.microsoft.com/office/word/2010/wordprocessingInk" xmlns:wpg="http://schemas.microsoft.com/office/word/2010/wordprocessingGroup" xmlns:w14="http://schemas.microsoft.com/office/word/2010/wordml" xmlns:w="http://schemas.openxmlformats.org/wordprocessingml/2006/main" xmlns:w10="urn:schemas-microsoft-com:office:word" xmlns:wp14="http://schemas.microsoft.com/office/word/2010/wordprocessingDrawing" xmlns:v="urn:schemas-microsoft-com:vml" xmlns:o="urn:schemas-microsoft-com:office:office" xmlns:mc="http://schemas.openxmlformats.org/markup-compatibility/2006" xmlns:wpc="http://schemas.microsoft.com/office/word/2010/wordprocessingCanvas" xmlns="" val="0"/>
+                          <a14:useLocalDpi xmlns="" xmlns:wpc="http://schemas.microsoft.com/office/word/2010/wordprocessingCanvas" xmlns:mc="http://schemas.openxmlformats.org/markup-compatibility/2006" xmlns:o="urn:schemas-microsoft-com:office:office" xmlns:v="urn:schemas-microsoft-com:vml" xmlns:wp14="http://schemas.microsoft.com/office/word/2010/wordprocessingDrawing" xmlns:w10="urn:schemas-microsoft-com:office:word" xmlns:w="http://schemas.openxmlformats.org/wordprocessingml/2006/main" xmlns:w14="http://schemas.microsoft.com/office/word/2010/wordml" xmlns:wpg="http://schemas.microsoft.com/office/word/2010/wordprocessingGroup" xmlns:wpi="http://schemas.microsoft.com/office/word/2010/wordprocessingInk" xmlns:wps="http://schemas.microsoft.com/office/word/2010/wordprocessingShape" xmlns:a14="http://schemas.microsoft.com/office/drawing/2010/main" val="0"/>
                         </a:ext>
                       </a:extLst>
                     </a:blip>
@@ -19930,7 +20050,7 @@
                     <a:blip r:embed="rId17" cstate="print">
                       <a:extLst>
                         <a:ext uri="{28A0092B-C50C-407E-A947-70E740481C1C}">
-                          <a14:useLocalDpi xmlns:a14="http://schemas.microsoft.com/office/drawing/2010/main" xmlns:wps="http://schemas.microsoft.com/office/word/2010/wordprocessingShape" xmlns:wpi="http://schemas.microsoft.com/office/word/2010/wordprocessingInk" xmlns:wpg="http://schemas.microsoft.com/office/word/2010/wordprocessingGroup" xmlns:w14="http://schemas.microsoft.com/office/word/2010/wordml" xmlns:w="http://schemas.openxmlformats.org/wordprocessingml/2006/main" xmlns:w10="urn:schemas-microsoft-com:office:word" xmlns:wp14="http://schemas.microsoft.com/office/word/2010/wordprocessingDrawing" xmlns:v="urn:schemas-microsoft-com:vml" xmlns:o="urn:schemas-microsoft-com:office:office" xmlns:mc="http://schemas.openxmlformats.org/markup-compatibility/2006" xmlns:wpc="http://schemas.microsoft.com/office/word/2010/wordprocessingCanvas" xmlns="" val="0"/>
+                          <a14:useLocalDpi xmlns="" xmlns:wpc="http://schemas.microsoft.com/office/word/2010/wordprocessingCanvas" xmlns:mc="http://schemas.openxmlformats.org/markup-compatibility/2006" xmlns:o="urn:schemas-microsoft-com:office:office" xmlns:v="urn:schemas-microsoft-com:vml" xmlns:wp14="http://schemas.microsoft.com/office/word/2010/wordprocessingDrawing" xmlns:w10="urn:schemas-microsoft-com:office:word" xmlns:w="http://schemas.openxmlformats.org/wordprocessingml/2006/main" xmlns:w14="http://schemas.microsoft.com/office/word/2010/wordml" xmlns:wpg="http://schemas.microsoft.com/office/word/2010/wordprocessingGroup" xmlns:wpi="http://schemas.microsoft.com/office/word/2010/wordprocessingInk" xmlns:wps="http://schemas.microsoft.com/office/word/2010/wordprocessingShape" xmlns:a14="http://schemas.microsoft.com/office/drawing/2010/main" val="0"/>
                         </a:ext>
                       </a:extLst>
                     </a:blip>
@@ -19989,7 +20109,7 @@
                     <a:blip r:embed="rId18" cstate="print">
                       <a:extLst>
                         <a:ext uri="{28A0092B-C50C-407E-A947-70E740481C1C}">
-                          <a14:useLocalDpi xmlns:a14="http://schemas.microsoft.com/office/drawing/2010/main" xmlns:wps="http://schemas.microsoft.com/office/word/2010/wordprocessingShape" xmlns:wpi="http://schemas.microsoft.com/office/word/2010/wordprocessingInk" xmlns:wpg="http://schemas.microsoft.com/office/word/2010/wordprocessingGroup" xmlns:w14="http://schemas.microsoft.com/office/word/2010/wordml" xmlns:w="http://schemas.openxmlformats.org/wordprocessingml/2006/main" xmlns:w10="urn:schemas-microsoft-com:office:word" xmlns:wp14="http://schemas.microsoft.com/office/word/2010/wordprocessingDrawing" xmlns:v="urn:schemas-microsoft-com:vml" xmlns:o="urn:schemas-microsoft-com:office:office" xmlns:mc="http://schemas.openxmlformats.org/markup-compatibility/2006" xmlns:wpc="http://schemas.microsoft.com/office/word/2010/wordprocessingCanvas" xmlns="" val="0"/>
+                          <a14:useLocalDpi xmlns="" xmlns:wpc="http://schemas.microsoft.com/office/word/2010/wordprocessingCanvas" xmlns:mc="http://schemas.openxmlformats.org/markup-compatibility/2006" xmlns:o="urn:schemas-microsoft-com:office:office" xmlns:v="urn:schemas-microsoft-com:vml" xmlns:wp14="http://schemas.microsoft.com/office/word/2010/wordprocessingDrawing" xmlns:w10="urn:schemas-microsoft-com:office:word" xmlns:w="http://schemas.openxmlformats.org/wordprocessingml/2006/main" xmlns:w14="http://schemas.microsoft.com/office/word/2010/wordml" xmlns:wpg="http://schemas.microsoft.com/office/word/2010/wordprocessingGroup" xmlns:wpi="http://schemas.microsoft.com/office/word/2010/wordprocessingInk" xmlns:wps="http://schemas.microsoft.com/office/word/2010/wordprocessingShape" xmlns:a14="http://schemas.microsoft.com/office/drawing/2010/main" val="0"/>
                         </a:ext>
                       </a:extLst>
                     </a:blip>
@@ -23409,9 +23529,9 @@
           <c:xMode val="edge"/>
           <c:yMode val="edge"/>
           <c:x val="0.13457708411448571"/>
-          <c:y val="0.17361138451443581"/>
-          <c:w val="0.81383561429821294"/>
-          <c:h val="0.48392031478398351"/>
+          <c:y val="0.17361138451443592"/>
+          <c:w val="0.81383561429821316"/>
+          <c:h val="0.48392031478398362"/>
         </c:manualLayout>
       </c:layout>
       <c:lineChart>
@@ -23827,16 +23947,16 @@
                   <c:v>25.01</c:v>
                 </c:pt>
                 <c:pt idx="6">
-                  <c:v>20.459999999999994</c:v>
+                  <c:v>20.459999999999987</c:v>
                 </c:pt>
                 <c:pt idx="7">
                   <c:v>6.2889999999999997</c:v>
                 </c:pt>
                 <c:pt idx="8">
-                  <c:v>5.650999999999998</c:v>
+                  <c:v>5.6509999999999962</c:v>
                 </c:pt>
                 <c:pt idx="9">
-                  <c:v>6.1139999999999981</c:v>
+                  <c:v>6.1139999999999963</c:v>
                 </c:pt>
                 <c:pt idx="10">
                   <c:v>19.71</c:v>
@@ -23863,7 +23983,7 @@
                   <c:v>40.800000000000004</c:v>
                 </c:pt>
                 <c:pt idx="18">
-                  <c:v>23.110000000000007</c:v>
+                  <c:v>23.110000000000014</c:v>
                 </c:pt>
                 <c:pt idx="19">
                   <c:v>9.1850000000000005</c:v>
@@ -23908,7 +24028,7 @@
                   <c:v>6.891</c:v>
                 </c:pt>
                 <c:pt idx="33">
-                  <c:v>4.9279999999999982</c:v>
+                  <c:v>4.9279999999999964</c:v>
                 </c:pt>
                 <c:pt idx="34">
                   <c:v>5.9539999999999997</c:v>
@@ -23935,7 +24055,7 @@
                   <c:v>40.160000000000011</c:v>
                 </c:pt>
                 <c:pt idx="42">
-                  <c:v>31.419999999999995</c:v>
+                  <c:v>31.419999999999987</c:v>
                 </c:pt>
                 <c:pt idx="43">
                   <c:v>10.14</c:v>
@@ -23965,7 +24085,7 @@
                   <c:v>44.44</c:v>
                 </c:pt>
                 <c:pt idx="52">
-                  <c:v>26.959999999999994</c:v>
+                  <c:v>26.959999999999987</c:v>
                 </c:pt>
                 <c:pt idx="53">
                   <c:v>19.899999999999999</c:v>
@@ -23989,7 +24109,7 @@
                   <c:v>14.12</c:v>
                 </c:pt>
                 <c:pt idx="60">
-                  <c:v>30.439999999999994</c:v>
+                  <c:v>30.439999999999987</c:v>
                 </c:pt>
                 <c:pt idx="61">
                   <c:v>53.220000000000013</c:v>
@@ -24004,13 +24124,13 @@
                   <c:v>38.46</c:v>
                 </c:pt>
                 <c:pt idx="65">
-                  <c:v>26.919999999999995</c:v>
+                  <c:v>26.919999999999987</c:v>
                 </c:pt>
                 <c:pt idx="66">
                   <c:v>12.17</c:v>
                 </c:pt>
                 <c:pt idx="67">
-                  <c:v>7.4390000000000018</c:v>
+                  <c:v>7.4390000000000036</c:v>
                 </c:pt>
                 <c:pt idx="68">
                   <c:v>4.4080000000000004</c:v>
@@ -24049,13 +24169,13 @@
                   <c:v>8.4860000000000007</c:v>
                 </c:pt>
                 <c:pt idx="80">
-                  <c:v>4.6519999999999984</c:v>
+                  <c:v>4.6519999999999975</c:v>
                 </c:pt>
                 <c:pt idx="81">
                   <c:v>2.585</c:v>
                 </c:pt>
                 <c:pt idx="82">
-                  <c:v>1.411999999999999</c:v>
+                  <c:v>1.4119999999999981</c:v>
                 </c:pt>
                 <c:pt idx="83">
                   <c:v>2.25</c:v>
@@ -24085,10 +24205,10 @@
                   <c:v>7.6019999999999985</c:v>
                 </c:pt>
                 <c:pt idx="92">
-                  <c:v>5.3269999999999982</c:v>
+                  <c:v>5.3269999999999964</c:v>
                 </c:pt>
                 <c:pt idx="93">
-                  <c:v>5.017999999999998</c:v>
+                  <c:v>5.0179999999999962</c:v>
                 </c:pt>
                 <c:pt idx="94">
                   <c:v>2.3689999999999998</c:v>
@@ -24124,7 +24244,7 @@
                   <c:v>7.0519999999999996</c:v>
                 </c:pt>
                 <c:pt idx="105">
-                  <c:v>5.8029999999999982</c:v>
+                  <c:v>5.8029999999999964</c:v>
                 </c:pt>
                 <c:pt idx="106">
                   <c:v>5.9720000000000004</c:v>
@@ -24133,7 +24253,7 @@
                   <c:v>10.99</c:v>
                 </c:pt>
                 <c:pt idx="108">
-                  <c:v>27.150000000000006</c:v>
+                  <c:v>27.150000000000013</c:v>
                 </c:pt>
                 <c:pt idx="109">
                   <c:v>109.4</c:v>
@@ -24571,7 +24691,7 @@
                   <c:v>0.75249999999999995</c:v>
                 </c:pt>
                 <c:pt idx="1">
-                  <c:v>31.279999999999994</c:v>
+                  <c:v>31.279999999999987</c:v>
                 </c:pt>
                 <c:pt idx="2">
                   <c:v>68.95</c:v>
@@ -24589,7 +24709,7 @@
                   <c:v>20.36</c:v>
                 </c:pt>
                 <c:pt idx="7">
-                  <c:v>6.3179999999999978</c:v>
+                  <c:v>6.3179999999999961</c:v>
                 </c:pt>
                 <c:pt idx="8">
                   <c:v>5.6499999999999995</c:v>
@@ -24628,7 +24748,7 @@
                   <c:v>9.3980000000000015</c:v>
                 </c:pt>
                 <c:pt idx="20">
-                  <c:v>4.618999999999998</c:v>
+                  <c:v>4.6189999999999962</c:v>
                 </c:pt>
                 <c:pt idx="21">
                   <c:v>5.7789999999999999</c:v>
@@ -24664,7 +24784,7 @@
                   <c:v>11.3</c:v>
                 </c:pt>
                 <c:pt idx="32">
-                  <c:v>6.1939999999999982</c:v>
+                  <c:v>6.1939999999999964</c:v>
                 </c:pt>
                 <c:pt idx="33">
                   <c:v>4.91</c:v>
@@ -24703,10 +24823,10 @@
                   <c:v>5.444</c:v>
                 </c:pt>
                 <c:pt idx="45">
-                  <c:v>4.150999999999998</c:v>
+                  <c:v>4.1509999999999962</c:v>
                 </c:pt>
                 <c:pt idx="46">
-                  <c:v>7.0549999999999979</c:v>
+                  <c:v>7.0549999999999962</c:v>
                 </c:pt>
                 <c:pt idx="47">
                   <c:v>81.64</c:v>
@@ -24730,16 +24850,16 @@
                   <c:v>19.260000000000002</c:v>
                 </c:pt>
                 <c:pt idx="54">
-                  <c:v>19.979999999999993</c:v>
+                  <c:v>19.979999999999986</c:v>
                 </c:pt>
                 <c:pt idx="55">
-                  <c:v>6.6649999999999974</c:v>
+                  <c:v>6.6649999999999947</c:v>
                 </c:pt>
                 <c:pt idx="56">
                   <c:v>4.41</c:v>
                 </c:pt>
                 <c:pt idx="57">
-                  <c:v>3.351999999999999</c:v>
+                  <c:v>3.3519999999999981</c:v>
                 </c:pt>
                 <c:pt idx="58">
                   <c:v>3.2909999999999999</c:v>
@@ -24799,7 +24919,7 @@
                   <c:v>43.67</c:v>
                 </c:pt>
                 <c:pt idx="77">
-                  <c:v>27.759999999999994</c:v>
+                  <c:v>27.759999999999987</c:v>
                 </c:pt>
                 <c:pt idx="78">
                   <c:v>12.41</c:v>
@@ -24808,13 +24928,13 @@
                   <c:v>7.9429999999999996</c:v>
                 </c:pt>
                 <c:pt idx="80">
-                  <c:v>4.6149999999999975</c:v>
+                  <c:v>4.6149999999999958</c:v>
                 </c:pt>
                 <c:pt idx="81">
                   <c:v>2.57</c:v>
                 </c:pt>
                 <c:pt idx="82">
-                  <c:v>1.405999999999999</c:v>
+                  <c:v>1.4059999999999981</c:v>
                 </c:pt>
                 <c:pt idx="83">
                   <c:v>1.9470000000000001</c:v>
@@ -24835,19 +24955,19 @@
                   <c:v>35.660000000000011</c:v>
                 </c:pt>
                 <c:pt idx="89">
-                  <c:v>26.279999999999994</c:v>
+                  <c:v>26.279999999999987</c:v>
                 </c:pt>
                 <c:pt idx="90">
                   <c:v>16.79</c:v>
                 </c:pt>
                 <c:pt idx="91">
-                  <c:v>7.618999999999998</c:v>
+                  <c:v>7.6189999999999962</c:v>
                 </c:pt>
                 <c:pt idx="92">
-                  <c:v>5.3229999999999986</c:v>
+                  <c:v>5.3229999999999968</c:v>
                 </c:pt>
                 <c:pt idx="93">
-                  <c:v>4.6949999999999976</c:v>
+                  <c:v>4.6949999999999958</c:v>
                 </c:pt>
                 <c:pt idx="94">
                   <c:v>2.3639999999999999</c:v>
@@ -24877,7 +24997,7 @@
                   <c:v>18.89</c:v>
                 </c:pt>
                 <c:pt idx="103">
-                  <c:v>9.9820000000000029</c:v>
+                  <c:v>9.9820000000000046</c:v>
                 </c:pt>
                 <c:pt idx="104">
                   <c:v>6.96</c:v>
@@ -24886,7 +25006,7 @@
                   <c:v>5.7389999999999999</c:v>
                 </c:pt>
                 <c:pt idx="106">
-                  <c:v>5.618999999999998</c:v>
+                  <c:v>5.6189999999999962</c:v>
                 </c:pt>
                 <c:pt idx="107">
                   <c:v>7.5590000000000002</c:v>
@@ -24910,10 +25030,10 @@
                   <c:v>24.93</c:v>
                 </c:pt>
                 <c:pt idx="114">
-                  <c:v>14.360000000000003</c:v>
+                  <c:v>14.360000000000007</c:v>
                 </c:pt>
                 <c:pt idx="115">
-                  <c:v>8.3120000000000029</c:v>
+                  <c:v>8.3120000000000047</c:v>
                 </c:pt>
                 <c:pt idx="116">
                   <c:v>6.7460000000000004</c:v>
@@ -24928,7 +25048,7 @@
                   <c:v>17.510000000000005</c:v>
                 </c:pt>
                 <c:pt idx="120">
-                  <c:v>25.779999999999994</c:v>
+                  <c:v>25.779999999999987</c:v>
                 </c:pt>
               </c:numCache>
             </c:numRef>
@@ -25327,7 +25447,7 @@
                 <c:formatCode>0.00</c:formatCode>
                 <c:ptCount val="726"/>
                 <c:pt idx="0" formatCode="@">
-                  <c:v>0.42250000000000015</c:v>
+                  <c:v>0.42250000000000026</c:v>
                 </c:pt>
                 <c:pt idx="1">
                   <c:v>33.730000000000011</c:v>
@@ -25348,10 +25468,10 @@
                   <c:v>20.52</c:v>
                 </c:pt>
                 <c:pt idx="7">
-                  <c:v>6.328999999999998</c:v>
+                  <c:v>6.3289999999999962</c:v>
                 </c:pt>
                 <c:pt idx="8">
-                  <c:v>5.6549999999999976</c:v>
+                  <c:v>5.6549999999999958</c:v>
                 </c:pt>
                 <c:pt idx="9">
                   <c:v>5.508</c:v>
@@ -25381,13 +25501,13 @@
                   <c:v>40.83</c:v>
                 </c:pt>
                 <c:pt idx="18">
-                  <c:v>23.259999999999994</c:v>
+                  <c:v>23.259999999999987</c:v>
                 </c:pt>
                 <c:pt idx="19">
                   <c:v>9.3640000000000008</c:v>
                 </c:pt>
                 <c:pt idx="20">
-                  <c:v>4.6159999999999979</c:v>
+                  <c:v>4.6159999999999961</c:v>
                 </c:pt>
                 <c:pt idx="21">
                   <c:v>6.056</c:v>
@@ -25423,13 +25543,13 @@
                   <c:v>11.31</c:v>
                 </c:pt>
                 <c:pt idx="32">
-                  <c:v>6.344999999999998</c:v>
+                  <c:v>6.3449999999999962</c:v>
                 </c:pt>
                 <c:pt idx="33">
                   <c:v>4.915</c:v>
                 </c:pt>
                 <c:pt idx="34">
-                  <c:v>5.3979999999999979</c:v>
+                  <c:v>5.3979999999999961</c:v>
                 </c:pt>
                 <c:pt idx="35">
                   <c:v>52.160000000000011</c:v>
@@ -25456,10 +25576,10 @@
                   <c:v>31.8</c:v>
                 </c:pt>
                 <c:pt idx="43">
-                  <c:v>10.350000000000003</c:v>
+                  <c:v>10.350000000000007</c:v>
                 </c:pt>
                 <c:pt idx="44">
-                  <c:v>5.4279999999999982</c:v>
+                  <c:v>5.4279999999999964</c:v>
                 </c:pt>
                 <c:pt idx="45">
                   <c:v>4.1469999999999985</c:v>
@@ -25492,13 +25612,13 @@
                   <c:v>20.12</c:v>
                 </c:pt>
                 <c:pt idx="55">
-                  <c:v>6.6909999999999981</c:v>
+                  <c:v>6.6909999999999963</c:v>
                 </c:pt>
                 <c:pt idx="56">
                   <c:v>4.4260000000000002</c:v>
                 </c:pt>
                 <c:pt idx="57">
-                  <c:v>3.391999999999999</c:v>
+                  <c:v>3.3919999999999981</c:v>
                 </c:pt>
                 <c:pt idx="58">
                   <c:v>3.524</c:v>
@@ -25540,7 +25660,7 @@
                   <c:v>2.7759999999999998</c:v>
                 </c:pt>
                 <c:pt idx="71">
-                  <c:v>30.959999999999994</c:v>
+                  <c:v>30.959999999999987</c:v>
                 </c:pt>
                 <c:pt idx="72">
                   <c:v>30.34</c:v>
@@ -25570,10 +25690,10 @@
                   <c:v>4.63</c:v>
                 </c:pt>
                 <c:pt idx="81">
-                  <c:v>2.5759999999999992</c:v>
+                  <c:v>2.5759999999999987</c:v>
                 </c:pt>
                 <c:pt idx="82">
-                  <c:v>1.407999999999999</c:v>
+                  <c:v>1.4079999999999981</c:v>
                 </c:pt>
                 <c:pt idx="83">
                   <c:v>1.9790000000000001</c:v>
@@ -25645,7 +25765,7 @@
                   <c:v>5.7489999999999997</c:v>
                 </c:pt>
                 <c:pt idx="106">
-                  <c:v>5.6569999999999983</c:v>
+                  <c:v>5.6569999999999965</c:v>
                 </c:pt>
                 <c:pt idx="107">
                   <c:v>8.0740000000000016</c:v>
@@ -25672,13 +25792,13 @@
                   <c:v>14.67</c:v>
                 </c:pt>
                 <c:pt idx="115">
-                  <c:v>8.3630000000000049</c:v>
+                  <c:v>8.3630000000000067</c:v>
                 </c:pt>
                 <c:pt idx="116">
                   <c:v>6.7639999999999985</c:v>
                 </c:pt>
                 <c:pt idx="117">
-                  <c:v>4.7549999999999981</c:v>
+                  <c:v>4.7549999999999963</c:v>
                 </c:pt>
                 <c:pt idx="118">
                   <c:v>8.6580000000000013</c:v>
@@ -26107,10 +26227,10 @@
                   <c:v>20.52</c:v>
                 </c:pt>
                 <c:pt idx="7">
-                  <c:v>6.3219999999999983</c:v>
+                  <c:v>6.3219999999999965</c:v>
                 </c:pt>
                 <c:pt idx="8">
-                  <c:v>5.6549999999999976</c:v>
+                  <c:v>5.6549999999999958</c:v>
                 </c:pt>
                 <c:pt idx="9">
                   <c:v>5.7060000000000004</c:v>
@@ -26119,7 +26239,7 @@
                   <c:v>15.59</c:v>
                 </c:pt>
                 <c:pt idx="11">
-                  <c:v>31.110000000000007</c:v>
+                  <c:v>31.110000000000014</c:v>
                 </c:pt>
                 <c:pt idx="12">
                   <c:v>120.7</c:v>
@@ -26146,7 +26266,7 @@
                   <c:v>9.3040000000000003</c:v>
                 </c:pt>
                 <c:pt idx="20">
-                  <c:v>4.6079999999999979</c:v>
+                  <c:v>4.6079999999999961</c:v>
                 </c:pt>
                 <c:pt idx="21">
                   <c:v>6.375</c:v>
@@ -26242,7 +26362,7 @@
                   <c:v>43.37</c:v>
                 </c:pt>
                 <c:pt idx="52">
-                  <c:v>26.610000000000007</c:v>
+                  <c:v>26.610000000000014</c:v>
                 </c:pt>
                 <c:pt idx="53">
                   <c:v>19.850000000000001</c:v>
@@ -26251,7 +26371,7 @@
                   <c:v>20.12</c:v>
                 </c:pt>
                 <c:pt idx="55">
-                  <c:v>6.6939999999999982</c:v>
+                  <c:v>6.6939999999999964</c:v>
                 </c:pt>
                 <c:pt idx="56">
                   <c:v>4.4480000000000004</c:v>
@@ -26260,7 +26380,7 @@
                   <c:v>3.4579999999999997</c:v>
                 </c:pt>
                 <c:pt idx="58">
-                  <c:v>3.952999999999999</c:v>
+                  <c:v>3.9529999999999981</c:v>
                 </c:pt>
                 <c:pt idx="59">
                   <c:v>10.38</c:v>
@@ -26293,7 +26413,7 @@
                   <c:v>4.3890000000000002</c:v>
                 </c:pt>
                 <c:pt idx="69">
-                  <c:v>4.0579999999999981</c:v>
+                  <c:v>4.0579999999999963</c:v>
                 </c:pt>
                 <c:pt idx="70">
                   <c:v>2.9909999999999997</c:v>
@@ -26317,7 +26437,7 @@
                   <c:v>46.37</c:v>
                 </c:pt>
                 <c:pt idx="77">
-                  <c:v>28.919999999999995</c:v>
+                  <c:v>28.919999999999987</c:v>
                 </c:pt>
                 <c:pt idx="78">
                   <c:v>12.8</c:v>
@@ -26326,13 +26446,13 @@
                   <c:v>8.2540000000000013</c:v>
                 </c:pt>
                 <c:pt idx="80">
-                  <c:v>4.642999999999998</c:v>
+                  <c:v>4.6429999999999962</c:v>
                 </c:pt>
                 <c:pt idx="81">
                   <c:v>2.58</c:v>
                 </c:pt>
                 <c:pt idx="82">
-                  <c:v>1.4089999999999996</c:v>
+                  <c:v>1.4089999999999991</c:v>
                 </c:pt>
                 <c:pt idx="83">
                   <c:v>2.0289999999999999</c:v>
@@ -26356,10 +26476,10 @@
                   <c:v>27.27</c:v>
                 </c:pt>
                 <c:pt idx="90">
-                  <c:v>17.079999999999991</c:v>
+                  <c:v>17.079999999999988</c:v>
                 </c:pt>
                 <c:pt idx="91">
-                  <c:v>7.6549999999999976</c:v>
+                  <c:v>7.6549999999999958</c:v>
                 </c:pt>
                 <c:pt idx="92">
                   <c:v>5.335</c:v>
@@ -26374,7 +26494,7 @@
                   <c:v>32.51</c:v>
                 </c:pt>
                 <c:pt idx="96">
-                  <c:v>29.310000000000006</c:v>
+                  <c:v>29.310000000000013</c:v>
                 </c:pt>
                 <c:pt idx="97">
                   <c:v>56.93</c:v>
@@ -26401,7 +26521,7 @@
                   <c:v>7.0139999999999985</c:v>
                 </c:pt>
                 <c:pt idx="105">
-                  <c:v>5.7649999999999979</c:v>
+                  <c:v>5.7649999999999961</c:v>
                 </c:pt>
                 <c:pt idx="106">
                   <c:v>5.7389999999999999</c:v>
@@ -26425,7 +26545,7 @@
                   <c:v>46.55</c:v>
                 </c:pt>
                 <c:pt idx="113">
-                  <c:v>26.439999999999994</c:v>
+                  <c:v>26.439999999999987</c:v>
                 </c:pt>
                 <c:pt idx="114">
                   <c:v>14.91</c:v>
@@ -26440,7 +26560,7 @@
                   <c:v>4.7610000000000001</c:v>
                 </c:pt>
                 <c:pt idx="118">
-                  <c:v>9.3630000000000049</c:v>
+                  <c:v>9.3630000000000067</c:v>
                 </c:pt>
                 <c:pt idx="119">
                   <c:v>21.16</c:v>
@@ -26845,7 +26965,7 @@
                 <c:formatCode>0.00</c:formatCode>
                 <c:ptCount val="726"/>
                 <c:pt idx="0" formatCode="@">
-                  <c:v>0.5874999999999998</c:v>
+                  <c:v>0.58749999999999958</c:v>
                 </c:pt>
                 <c:pt idx="1">
                   <c:v>32.25</c:v>
@@ -26863,13 +26983,13 @@
                   <c:v>24.43</c:v>
                 </c:pt>
                 <c:pt idx="6">
-                  <c:v>20.459999999999994</c:v>
+                  <c:v>20.459999999999987</c:v>
                 </c:pt>
                 <c:pt idx="7">
-                  <c:v>6.3269999999999982</c:v>
+                  <c:v>6.3269999999999964</c:v>
                 </c:pt>
                 <c:pt idx="8">
-                  <c:v>5.6529999999999978</c:v>
+                  <c:v>5.652999999999996</c:v>
                 </c:pt>
                 <c:pt idx="9">
                   <c:v>5.4320000000000004</c:v>
@@ -26905,7 +27025,7 @@
                   <c:v>9.3870000000000005</c:v>
                 </c:pt>
                 <c:pt idx="20">
-                  <c:v>4.618999999999998</c:v>
+                  <c:v>4.6189999999999962</c:v>
                 </c:pt>
                 <c:pt idx="21">
                   <c:v>5.8919999999999995</c:v>
@@ -26947,7 +27067,7 @@
                   <c:v>4.9139999999999997</c:v>
                 </c:pt>
                 <c:pt idx="34">
-                  <c:v>5.320999999999998</c:v>
+                  <c:v>5.3209999999999962</c:v>
                 </c:pt>
                 <c:pt idx="35">
                   <c:v>49.290000000000013</c:v>
@@ -26983,7 +27103,7 @@
                   <c:v>4.149</c:v>
                 </c:pt>
                 <c:pt idx="46">
-                  <c:v>7.174999999999998</c:v>
+                  <c:v>7.1749999999999963</c:v>
                 </c:pt>
                 <c:pt idx="47">
                   <c:v>84.61999999999999</c:v>
@@ -27004,7 +27124,7 @@
                   <c:v>25.66</c:v>
                 </c:pt>
                 <c:pt idx="53">
-                  <c:v>19.479999999999993</c:v>
+                  <c:v>19.479999999999986</c:v>
                 </c:pt>
                 <c:pt idx="54">
                   <c:v>20.059999999999999</c:v>
@@ -27040,16 +27160,16 @@
                   <c:v>32.980000000000004</c:v>
                 </c:pt>
                 <c:pt idx="65">
-                  <c:v>24.479999999999993</c:v>
+                  <c:v>24.479999999999986</c:v>
                 </c:pt>
                 <c:pt idx="66">
-                  <c:v>11.450000000000003</c:v>
+                  <c:v>11.450000000000006</c:v>
                 </c:pt>
                 <c:pt idx="67">
-                  <c:v>7.1849999999999978</c:v>
+                  <c:v>7.1849999999999961</c:v>
                 </c:pt>
                 <c:pt idx="68">
-                  <c:v>4.3659999999999979</c:v>
+                  <c:v>4.3659999999999961</c:v>
                 </c:pt>
                 <c:pt idx="69">
                   <c:v>3.9739999999999998</c:v>
@@ -27085,13 +27205,13 @@
                   <c:v>7.9909999999999997</c:v>
                 </c:pt>
                 <c:pt idx="80">
-                  <c:v>4.6229999999999976</c:v>
+                  <c:v>4.6229999999999958</c:v>
                 </c:pt>
                 <c:pt idx="81">
-                  <c:v>2.5719999999999992</c:v>
+                  <c:v>2.5719999999999987</c:v>
                 </c:pt>
                 <c:pt idx="82">
-                  <c:v>1.4069999999999996</c:v>
+                  <c:v>1.4069999999999991</c:v>
                 </c:pt>
                 <c:pt idx="83">
                   <c:v>1.9590000000000001</c:v>
@@ -27118,10 +27238,10 @@
                   <c:v>16.89</c:v>
                 </c:pt>
                 <c:pt idx="91">
-                  <c:v>7.6379999999999981</c:v>
+                  <c:v>7.6379999999999963</c:v>
                 </c:pt>
                 <c:pt idx="92">
-                  <c:v>5.3279999999999976</c:v>
+                  <c:v>5.3279999999999959</c:v>
                 </c:pt>
                 <c:pt idx="93">
                   <c:v>4.7130000000000001</c:v>
@@ -27202,7 +27322,7 @@
                   <c:v>8.3490000000000002</c:v>
                 </c:pt>
                 <c:pt idx="119">
-                  <c:v>18.079999999999991</c:v>
+                  <c:v>18.079999999999988</c:v>
                 </c:pt>
                 <c:pt idx="120">
                   <c:v>26.38</c:v>
@@ -27664,10 +27784,10 @@
                   <c:v>9.41</c:v>
                 </c:pt>
                 <c:pt idx="20">
-                  <c:v>4.6199999999999983</c:v>
+                  <c:v>4.6199999999999966</c:v>
                 </c:pt>
                 <c:pt idx="21">
-                  <c:v>5.6979999999999986</c:v>
+                  <c:v>5.6979999999999968</c:v>
                 </c:pt>
                 <c:pt idx="22">
                   <c:v>8.6210000000000004</c:v>
@@ -27694,7 +27814,7 @@
                   <c:v>46.81</c:v>
                 </c:pt>
                 <c:pt idx="30">
-                  <c:v>25.150000000000006</c:v>
+                  <c:v>25.150000000000013</c:v>
                 </c:pt>
                 <c:pt idx="31">
                   <c:v>11.29</c:v>
@@ -27739,7 +27859,7 @@
                   <c:v>5.4450000000000003</c:v>
                 </c:pt>
                 <c:pt idx="45">
-                  <c:v>4.150999999999998</c:v>
+                  <c:v>4.1509999999999962</c:v>
                 </c:pt>
                 <c:pt idx="46">
                   <c:v>6.9639999999999995</c:v>
@@ -27763,7 +27883,7 @@
                   <c:v>24.84</c:v>
                 </c:pt>
                 <c:pt idx="53">
-                  <c:v>18.989999999999984</c:v>
+                  <c:v>18.989999999999977</c:v>
                 </c:pt>
                 <c:pt idx="54">
                   <c:v>19.86</c:v>
@@ -27805,7 +27925,7 @@
                   <c:v>11.18</c:v>
                 </c:pt>
                 <c:pt idx="67">
-                  <c:v>7.1129999999999987</c:v>
+                  <c:v>7.1129999999999969</c:v>
                 </c:pt>
                 <c:pt idx="68">
                   <c:v>4.3519999999999985</c:v>
@@ -27835,25 +27955,25 @@
                   <c:v>43.4</c:v>
                 </c:pt>
                 <c:pt idx="77">
-                  <c:v>27.630000000000006</c:v>
+                  <c:v>27.630000000000013</c:v>
                 </c:pt>
                 <c:pt idx="78">
-                  <c:v>12.360000000000003</c:v>
+                  <c:v>12.360000000000007</c:v>
                 </c:pt>
                 <c:pt idx="79">
                   <c:v>7.9119999999999999</c:v>
                 </c:pt>
                 <c:pt idx="80">
-                  <c:v>4.6129999999999987</c:v>
+                  <c:v>4.6129999999999969</c:v>
                 </c:pt>
                 <c:pt idx="81">
                   <c:v>2.569</c:v>
                 </c:pt>
                 <c:pt idx="82">
-                  <c:v>1.4049999999999996</c:v>
+                  <c:v>1.4049999999999991</c:v>
                 </c:pt>
                 <c:pt idx="83">
-                  <c:v>1.9460000000000004</c:v>
+                  <c:v>1.9460000000000008</c:v>
                 </c:pt>
                 <c:pt idx="84">
                   <c:v>48.04</c:v>
@@ -27877,10 +27997,10 @@
                   <c:v>16.690000000000001</c:v>
                 </c:pt>
                 <c:pt idx="91">
-                  <c:v>7.594999999999998</c:v>
+                  <c:v>7.5949999999999962</c:v>
                 </c:pt>
                 <c:pt idx="92">
-                  <c:v>5.3169999999999984</c:v>
+                  <c:v>5.3169999999999975</c:v>
                 </c:pt>
                 <c:pt idx="93">
                   <c:v>4.6869999999999985</c:v>
@@ -27892,7 +28012,7 @@
                   <c:v>26.17</c:v>
                 </c:pt>
                 <c:pt idx="96">
-                  <c:v>25.259999999999994</c:v>
+                  <c:v>25.259999999999987</c:v>
                 </c:pt>
                 <c:pt idx="97">
                   <c:v>49.8</c:v>
@@ -27910,10 +28030,10 @@
                   <c:v>34.08</c:v>
                 </c:pt>
                 <c:pt idx="102">
-                  <c:v>18.829999999999991</c:v>
+                  <c:v>18.829999999999988</c:v>
                 </c:pt>
                 <c:pt idx="103">
-                  <c:v>9.985000000000003</c:v>
+                  <c:v>9.9850000000000048</c:v>
                 </c:pt>
                 <c:pt idx="104">
                   <c:v>6.9580000000000002</c:v>
@@ -27922,13 +28042,13 @@
                   <c:v>5.7380000000000004</c:v>
                 </c:pt>
                 <c:pt idx="106">
-                  <c:v>5.6129999999999987</c:v>
+                  <c:v>5.6129999999999969</c:v>
                 </c:pt>
                 <c:pt idx="107">
                   <c:v>7.391</c:v>
                 </c:pt>
                 <c:pt idx="108">
-                  <c:v>17.739999999999991</c:v>
+                  <c:v>17.739999999999988</c:v>
                 </c:pt>
                 <c:pt idx="109">
                   <c:v>88.490000000000023</c:v>
@@ -27964,18 +28084,18 @@
                   <c:v>17.09</c:v>
                 </c:pt>
                 <c:pt idx="120">
-                  <c:v>25.459999999999994</c:v>
+                  <c:v>25.459999999999987</c:v>
                 </c:pt>
               </c:numCache>
             </c:numRef>
           </c:val>
         </c:ser>
         <c:marker val="1"/>
-        <c:axId val="126852096"/>
-        <c:axId val="107742336"/>
+        <c:axId val="79347712"/>
+        <c:axId val="79349632"/>
       </c:lineChart>
       <c:dateAx>
-        <c:axId val="126852096"/>
+        <c:axId val="79347712"/>
         <c:scaling>
           <c:orientation val="minMax"/>
           <c:max val="33239"/>
@@ -28020,7 +28140,7 @@
             <a:endParaRPr lang="en-US"/>
           </a:p>
         </c:txPr>
-        <c:crossAx val="107742336"/>
+        <c:crossAx val="79349632"/>
         <c:crosses val="autoZero"/>
         <c:auto val="1"/>
         <c:lblOffset val="100"/>
@@ -28029,7 +28149,7 @@
         <c:majorTimeUnit val="years"/>
       </c:dateAx>
       <c:valAx>
-        <c:axId val="107742336"/>
+        <c:axId val="79349632"/>
         <c:scaling>
           <c:orientation val="minMax"/>
           <c:max val="150"/>
@@ -28075,7 +28195,7 @@
             <a:endParaRPr lang="en-US"/>
           </a:p>
         </c:txPr>
-        <c:crossAx val="126852096"/>
+        <c:crossAx val="79347712"/>
         <c:crosses val="autoZero"/>
         <c:crossBetween val="between"/>
         <c:majorUnit val="50"/>
@@ -28396,7 +28516,7 @@
 </file>
 
 <file path=customXml/itemProps1.xml><?xml version="1.0" encoding="utf-8"?>
-<ds:datastoreItem xmlns:ds="http://schemas.openxmlformats.org/officeDocument/2006/customXml" ds:itemID="{B2EDA0EE-A19B-499B-A127-CD9F446E379E}">
+<ds:datastoreItem xmlns:ds="http://schemas.openxmlformats.org/officeDocument/2006/customXml" ds:itemID="{9BA801AB-D7BB-4205-B744-81EF40DC3DBE}">
   <ds:schemaRefs>
     <ds:schemaRef ds:uri="http://schemas.openxmlformats.org/officeDocument/2006/bibliography"/>
   </ds:schemaRefs>

</xml_diff>